<commit_message>
intro_add secondary bullet points
</commit_message>
<xml_diff>
--- a/ManualScript.docx
+++ b/ManualScript.docx
@@ -21,10 +21,133 @@
           <w:ilvl w:val="1"/>
           <w:numId w:val="1"/>
         </w:numPr>
+        <w:rPr>
+          <w:ins w:id="0" w:author="yanni chen" w:date="2019-03-26T13:57:00Z"/>
+        </w:rPr>
       </w:pPr>
       <w:r>
-        <w:t xml:space="preserve">Seed germination is critical for species survival and colonize new territory, which is also the threshold for reseeding restoration practice. </w:t>
+        <w:t>Seed germination is critical for species survival and colonize new territory</w:t>
       </w:r>
+      <w:ins w:id="1" w:author="yanni chen" w:date="2019-03-26T14:03:00Z">
+        <w:r>
+          <w:t xml:space="preserve">, which is </w:t>
+        </w:r>
+        <w:r>
+          <w:t xml:space="preserve">threshold for reseeding restoration practice. </w:t>
+        </w:r>
+      </w:ins>
+    </w:p>
+    <w:p>
+      <w:pPr>
+        <w:numPr>
+          <w:ilvl w:val="2"/>
+          <w:numId w:val="1"/>
+        </w:numPr>
+        <w:rPr>
+          <w:ins w:id="2" w:author="yanni chen" w:date="2019-03-26T14:03:00Z"/>
+        </w:rPr>
+      </w:pPr>
+      <w:ins w:id="3" w:author="yanni chen" w:date="2019-03-26T14:08:00Z">
+        <w:r>
+          <w:t>Seed</w:t>
+        </w:r>
+      </w:ins>
+      <w:ins w:id="4" w:author="yanni chen" w:date="2019-03-26T13:59:00Z">
+        <w:r>
+          <w:t xml:space="preserve"> germination capacity</w:t>
+        </w:r>
+      </w:ins>
+      <w:ins w:id="5" w:author="yanni chen" w:date="2019-03-26T14:08:00Z">
+        <w:r>
+          <w:t xml:space="preserve"> </w:t>
+        </w:r>
+      </w:ins>
+      <w:ins w:id="6" w:author="yanni chen" w:date="2019-03-26T14:09:00Z">
+        <w:r>
+          <w:t>va</w:t>
+        </w:r>
+      </w:ins>
+      <w:ins w:id="7" w:author="yanni chen" w:date="2019-03-26T14:10:00Z">
+        <w:r>
+          <w:t xml:space="preserve">riate by species, which </w:t>
+        </w:r>
+      </w:ins>
+      <w:ins w:id="8" w:author="yanni chen" w:date="2019-03-26T14:08:00Z">
+        <w:r>
+          <w:t xml:space="preserve">is </w:t>
+        </w:r>
+      </w:ins>
+      <w:ins w:id="9" w:author="yanni chen" w:date="2019-03-26T14:20:00Z">
+        <w:r>
+          <w:t xml:space="preserve">decided by internal and external factors. </w:t>
+        </w:r>
+      </w:ins>
+    </w:p>
+    <w:p>
+      <w:pPr>
+        <w:numPr>
+          <w:ilvl w:val="2"/>
+          <w:numId w:val="1"/>
+        </w:numPr>
+        <w:rPr>
+          <w:ins w:id="10" w:author="yanni chen" w:date="2019-03-26T13:59:00Z"/>
+        </w:rPr>
+      </w:pPr>
+      <w:ins w:id="11" w:author="yanni chen" w:date="2019-03-26T14:04:00Z">
+        <w:r>
+          <w:t xml:space="preserve">Along </w:t>
+        </w:r>
+      </w:ins>
+      <w:ins w:id="12" w:author="yanni chen" w:date="2019-03-26T14:10:00Z">
+        <w:r>
+          <w:t xml:space="preserve">with </w:t>
+        </w:r>
+      </w:ins>
+      <w:ins w:id="13" w:author="yanni chen" w:date="2019-03-26T14:04:00Z">
+        <w:r>
+          <w:t xml:space="preserve">species evolution, </w:t>
+        </w:r>
+      </w:ins>
+      <w:ins w:id="14" w:author="yanni chen" w:date="2019-03-26T14:07:00Z">
+        <w:r>
+          <w:t>consistent</w:t>
+        </w:r>
+      </w:ins>
+      <w:ins w:id="15" w:author="yanni chen" w:date="2019-03-26T14:04:00Z">
+        <w:r>
+          <w:t xml:space="preserve"> </w:t>
+        </w:r>
+      </w:ins>
+      <w:ins w:id="16" w:author="yanni chen" w:date="2019-03-26T14:10:00Z">
+        <w:r>
+          <w:t xml:space="preserve">preserved </w:t>
+        </w:r>
+      </w:ins>
+      <w:ins w:id="17" w:author="yanni chen" w:date="2019-03-26T14:21:00Z">
+        <w:r>
+          <w:t>external factors (</w:t>
+        </w:r>
+      </w:ins>
+      <w:ins w:id="18" w:author="yanni chen" w:date="2019-03-26T14:04:00Z">
+        <w:r>
+          <w:t>abiotic</w:t>
+        </w:r>
+      </w:ins>
+      <w:ins w:id="19" w:author="yanni chen" w:date="2019-03-26T14:11:00Z">
+        <w:r>
+          <w:t xml:space="preserve"> and biotic pressure</w:t>
+        </w:r>
+      </w:ins>
+      <w:ins w:id="20" w:author="yanni chen" w:date="2019-03-26T14:21:00Z">
+        <w:r>
+          <w:t>)</w:t>
+        </w:r>
+      </w:ins>
+      <w:ins w:id="21" w:author="yanni chen" w:date="2019-03-26T14:11:00Z">
+        <w:r>
+          <w:t xml:space="preserve"> also shape the species.</w:t>
+        </w:r>
+      </w:ins>
     </w:p>
     <w:p>
       <w:pPr>
@@ -32,10 +155,39 @@
           <w:ilvl w:val="1"/>
           <w:numId w:val="1"/>
         </w:numPr>
-      </w:pPr>
-      <w:r>
-        <w:t>It would be beneficial for reseeding restoration practice if we can use some easy measurements to predict seed germination.</w:t>
-      </w:r>
+        <w:rPr>
+          <w:del w:id="22" w:author="yanni chen" w:date="2019-03-26T14:03:00Z"/>
+        </w:rPr>
+      </w:pPr>
+      <w:del w:id="23" w:author="yanni chen" w:date="2019-03-26T13:56:00Z">
+        <w:r>
+          <w:delText>,</w:delText>
+        </w:r>
+        <w:r>
+          <w:delText xml:space="preserve"> which is also </w:delText>
+        </w:r>
+      </w:del>
+      <w:del w:id="24" w:author="yanni chen" w:date="2019-03-26T14:03:00Z">
+        <w:r>
+          <w:delText xml:space="preserve">the threshold for reseeding restoration practice. </w:delText>
+        </w:r>
+      </w:del>
+    </w:p>
+    <w:p>
+      <w:pPr>
+        <w:numPr>
+          <w:ilvl w:val="1"/>
+          <w:numId w:val="1"/>
+        </w:numPr>
+        <w:rPr>
+          <w:del w:id="25" w:author="yanni chen" w:date="2019-03-26T12:20:00Z"/>
+        </w:rPr>
+      </w:pPr>
+      <w:del w:id="26" w:author="yanni chen" w:date="2019-03-26T12:20:00Z">
+        <w:r>
+          <w:delText>It would be beneficial for reseeding restoration practice if we can use some easy measurements to predict seed germination.</w:delText>
+        </w:r>
+      </w:del>
     </w:p>
     <w:p>
       <w:r>
@@ -48,6 +200,248 @@
           <w:ilvl w:val="1"/>
           <w:numId w:val="2"/>
         </w:numPr>
+        <w:rPr>
+          <w:ins w:id="27" w:author="yanni chen" w:date="2019-03-26T14:19:00Z"/>
+        </w:rPr>
+      </w:pPr>
+      <w:ins w:id="28" w:author="yanni chen" w:date="2019-03-26T14:19:00Z">
+        <w:r>
+          <w:t>Publication</w:t>
+        </w:r>
+      </w:ins>
+      <w:ins w:id="29" w:author="yanni chen" w:date="2019-03-26T14:22:00Z">
+        <w:r>
+          <w:t>s</w:t>
+        </w:r>
+      </w:ins>
+      <w:ins w:id="30" w:author="yanni chen" w:date="2019-03-26T14:19:00Z">
+        <w:r>
+          <w:t xml:space="preserve"> try to detect seed germination patterns</w:t>
+        </w:r>
+      </w:ins>
+    </w:p>
+    <w:p>
+      <w:pPr>
+        <w:numPr>
+          <w:ilvl w:val="2"/>
+          <w:numId w:val="2"/>
+        </w:numPr>
+        <w:rPr>
+          <w:ins w:id="31" w:author="yanni chen" w:date="2019-03-26T14:19:00Z"/>
+        </w:rPr>
+      </w:pPr>
+      <w:ins w:id="32" w:author="yanni chen" w:date="2019-03-26T14:19:00Z">
+        <w:r>
+          <w:t>Seed germination response to hormones;</w:t>
+        </w:r>
+      </w:ins>
+    </w:p>
+    <w:p>
+      <w:pPr>
+        <w:numPr>
+          <w:ilvl w:val="2"/>
+          <w:numId w:val="2"/>
+        </w:numPr>
+        <w:rPr>
+          <w:ins w:id="33" w:author="yanni chen" w:date="2019-03-26T14:19:00Z"/>
+        </w:rPr>
+        <w:pPrChange w:id="34" w:author="yanni chen" w:date="2019-03-26T14:20:00Z">
+          <w:pPr>
+            <w:numPr>
+              <w:ilvl w:val="1"/>
+              <w:numId w:val="2"/>
+            </w:numPr>
+            <w:tabs>
+              <w:tab w:val="num" w:pos="1440"/>
+            </w:tabs>
+            <w:ind w:left="1440" w:hanging="360"/>
+          </w:pPr>
+        </w:pPrChange>
+      </w:pPr>
+      <w:ins w:id="35" w:author="yanni chen" w:date="2019-03-26T14:19:00Z">
+        <w:r>
+          <w:t>Seed germination response to environmental factors (fire, flood, cold et al.);</w:t>
+        </w:r>
+      </w:ins>
+    </w:p>
+    <w:p>
+      <w:pPr>
+        <w:numPr>
+          <w:ilvl w:val="1"/>
+          <w:numId w:val="2"/>
+        </w:numPr>
+        <w:rPr>
+          <w:ins w:id="36" w:author="yanni chen" w:date="2019-03-26T14:24:00Z"/>
+        </w:rPr>
+      </w:pPr>
+      <w:ins w:id="37" w:author="yanni chen" w:date="2019-03-26T14:23:00Z">
+        <w:r>
+          <w:t xml:space="preserve">However, without phylogenetic information of species </w:t>
+        </w:r>
+      </w:ins>
+      <w:ins w:id="38" w:author="yanni chen" w:date="2019-03-26T14:24:00Z">
+        <w:r>
+          <w:t xml:space="preserve">may have a mislead conclusion. </w:t>
+        </w:r>
+      </w:ins>
+    </w:p>
+    <w:p>
+      <w:pPr>
+        <w:numPr>
+          <w:ilvl w:val="2"/>
+          <w:numId w:val="2"/>
+        </w:numPr>
+        <w:rPr>
+          <w:ins w:id="39" w:author="yanni chen" w:date="2019-03-26T14:37:00Z"/>
+        </w:rPr>
+      </w:pPr>
+      <w:ins w:id="40" w:author="yanni chen" w:date="2019-03-26T14:24:00Z">
+        <w:r>
+          <w:t xml:space="preserve">If species are closely related, </w:t>
+        </w:r>
+        <w:r>
+          <w:t>the</w:t>
+        </w:r>
+      </w:ins>
+      <w:ins w:id="41" w:author="yanni chen" w:date="2019-03-26T14:25:00Z">
+        <w:r>
+          <w:t xml:space="preserve"> measurement of species may be influenced by their heritable traits, such </w:t>
+        </w:r>
+      </w:ins>
+      <w:ins w:id="42" w:author="yanni chen" w:date="2019-03-26T14:26:00Z">
+        <w:r>
+          <w:t xml:space="preserve">the germination rate of closed related species </w:t>
+        </w:r>
+      </w:ins>
+      <w:ins w:id="43" w:author="yanni chen" w:date="2019-03-26T14:27:00Z">
+        <w:r>
+          <w:t xml:space="preserve">may be </w:t>
+        </w:r>
+        <w:r>
+          <w:t>influenced by heritable</w:t>
+        </w:r>
+      </w:ins>
+      <w:ins w:id="44" w:author="yanni chen" w:date="2019-03-26T14:26:00Z">
+        <w:r>
+          <w:t xml:space="preserve"> dormancy </w:t>
+        </w:r>
+      </w:ins>
+      <w:ins w:id="45" w:author="yanni chen" w:date="2019-03-26T14:27:00Z">
+        <w:r>
+          <w:t xml:space="preserve">traits. </w:t>
+        </w:r>
+      </w:ins>
+      <w:ins w:id="46" w:author="yanni chen" w:date="2019-03-26T14:28:00Z">
+        <w:r>
+          <w:t>Including Using the c</w:t>
+        </w:r>
+      </w:ins>
+      <w:ins w:id="47" w:author="yanni chen" w:date="2019-03-26T14:29:00Z">
+        <w:r>
+          <w:t xml:space="preserve">omparative </w:t>
+        </w:r>
+      </w:ins>
+      <w:ins w:id="48" w:author="yanni chen" w:date="2019-03-26T14:24:00Z">
+        <w:r>
+          <w:t xml:space="preserve">phylogenetic </w:t>
+        </w:r>
+      </w:ins>
+      <w:ins w:id="49" w:author="yanni chen" w:date="2019-03-26T14:29:00Z">
+        <w:r>
+          <w:t xml:space="preserve">method to analyze seed germination could exclude the heritable </w:t>
+        </w:r>
+      </w:ins>
+      <w:ins w:id="50" w:author="yanni chen" w:date="2019-03-26T14:24:00Z">
+        <w:r>
+          <w:t xml:space="preserve">information </w:t>
+        </w:r>
+      </w:ins>
+      <w:ins w:id="51" w:author="yanni chen" w:date="2019-03-26T14:29:00Z">
+        <w:r>
+          <w:t xml:space="preserve">and </w:t>
+        </w:r>
+      </w:ins>
+      <w:ins w:id="52" w:author="yanni chen" w:date="2019-03-26T14:24:00Z">
+        <w:r>
+          <w:t xml:space="preserve">ensure the </w:t>
+        </w:r>
+      </w:ins>
+      <w:ins w:id="53" w:author="yanni chen" w:date="2019-03-26T14:30:00Z">
+        <w:r>
+          <w:t xml:space="preserve">statistical </w:t>
+        </w:r>
+      </w:ins>
+      <w:ins w:id="54" w:author="yanni chen" w:date="2019-03-26T14:29:00Z">
+        <w:r>
+          <w:t xml:space="preserve">analysis </w:t>
+        </w:r>
+      </w:ins>
+      <w:ins w:id="55" w:author="yanni chen" w:date="2019-03-26T14:30:00Z">
+        <w:r>
+          <w:t xml:space="preserve">fulfill the assumption of </w:t>
+        </w:r>
+      </w:ins>
+      <w:ins w:id="56" w:author="yanni chen" w:date="2019-03-26T14:24:00Z">
+        <w:r>
+          <w:t>independence</w:t>
+        </w:r>
+      </w:ins>
+      <w:ins w:id="57" w:author="yanni chen" w:date="2019-03-26T14:30:00Z">
+        <w:r>
+          <w:t>.</w:t>
+        </w:r>
+      </w:ins>
+    </w:p>
+    <w:p>
+      <w:pPr>
+        <w:numPr>
+          <w:ilvl w:val="2"/>
+          <w:numId w:val="2"/>
+        </w:numPr>
+        <w:rPr>
+          <w:ins w:id="58" w:author="yanni chen" w:date="2019-03-26T14:37:00Z"/>
+        </w:rPr>
+        <w:pPrChange w:id="59" w:author="yanni chen" w:date="2019-03-26T14:37:00Z">
+          <w:pPr/>
+        </w:pPrChange>
+      </w:pPr>
+      <w:ins w:id="60" w:author="yanni chen" w:date="2019-03-26T14:31:00Z">
+        <w:r>
+          <w:t>Phylogenetic analysis for species will be a systematic way to understand species traits.</w:t>
+        </w:r>
+      </w:ins>
+      <w:ins w:id="61" w:author="yanni chen" w:date="2019-03-26T14:32:00Z">
+        <w:r>
+          <w:t xml:space="preserve"> The results will not only benefit the tested species, but conclusion is expandable to tested </w:t>
+        </w:r>
+      </w:ins>
+      <w:ins w:id="62" w:author="yanni chen" w:date="2019-03-26T14:33:00Z">
+        <w:r>
+          <w:t>phylogenetic system.</w:t>
+        </w:r>
+      </w:ins>
+    </w:p>
+    <w:p>
+      <w:pPr>
+        <w:numPr>
+          <w:ilvl w:val="2"/>
+          <w:numId w:val="2"/>
+        </w:numPr>
+        <w:rPr>
+          <w:del w:id="63" w:author="yanni chen" w:date="2019-03-26T14:19:00Z"/>
+        </w:rPr>
+        <w:pPrChange w:id="64" w:author="yanni chen" w:date="2019-03-26T14:37:00Z">
+          <w:pPr>
+            <w:numPr>
+              <w:ilvl w:val="1"/>
+              <w:numId w:val="2"/>
+            </w:numPr>
+            <w:tabs>
+              <w:tab w:val="num" w:pos="1440"/>
+            </w:tabs>
+            <w:ind w:left="1440" w:hanging="360"/>
+          </w:pPr>
+        </w:pPrChange>
       </w:pPr>
       <w:r>
         <w:t>Publications tried to detect the correlation between seed morphology and seed germinations without phylogenetic information.</w:t>
@@ -56,13 +450,32 @@
     <w:p>
       <w:pPr>
         <w:numPr>
-          <w:ilvl w:val="1"/>
+          <w:ilvl w:val="2"/>
           <w:numId w:val="2"/>
         </w:numPr>
-      </w:pPr>
-      <w:r>
-        <w:t>If species are closely related, phylogenetic information should be included to ensure the independence of morphological measurements.</w:t>
-      </w:r>
+        <w:pPrChange w:id="65" w:author="yanni chen" w:date="2019-03-26T14:37:00Z">
+          <w:pPr>
+            <w:numPr>
+              <w:ilvl w:val="1"/>
+              <w:numId w:val="2"/>
+            </w:numPr>
+            <w:tabs>
+              <w:tab w:val="num" w:pos="1440"/>
+            </w:tabs>
+            <w:ind w:left="1440" w:hanging="360"/>
+          </w:pPr>
+        </w:pPrChange>
+      </w:pPr>
+      <w:del w:id="66" w:author="yanni chen" w:date="2019-03-26T14:24:00Z">
+        <w:r>
+          <w:delText>If species are closely related, phylogenetic information should be included to ensure the independence of morphological measurements</w:delText>
+        </w:r>
+      </w:del>
+      <w:del w:id="67" w:author="yanni chen" w:date="2019-03-26T14:34:00Z">
+        <w:r>
+          <w:delText>.</w:delText>
+        </w:r>
+      </w:del>
     </w:p>
     <w:p>
       <w:r>
@@ -86,10 +499,87 @@
           <w:ilvl w:val="1"/>
           <w:numId w:val="3"/>
         </w:numPr>
-      </w:pPr>
-      <w:r>
-        <w:t>Whether include phylogenetic information in the analysis of relationship between seed morphology and seed germination rate will be influenced</w:t>
-      </w:r>
+        <w:rPr>
+          <w:ins w:id="68" w:author="yanni chen" w:date="2019-03-26T14:40:00Z"/>
+        </w:rPr>
+      </w:pPr>
+      <w:ins w:id="69" w:author="yanni chen" w:date="2019-03-26T14:40:00Z">
+        <w:r>
+          <w:t>Seed traits (</w:t>
+        </w:r>
+      </w:ins>
+      <w:ins w:id="70" w:author="yanni chen" w:date="2019-03-26T14:41:00Z">
+        <w:r>
+          <w:t xml:space="preserve">mass and surface area) contains phylogenetic signal. </w:t>
+        </w:r>
+      </w:ins>
+    </w:p>
+    <w:p>
+      <w:pPr>
+        <w:numPr>
+          <w:ilvl w:val="1"/>
+          <w:numId w:val="3"/>
+        </w:numPr>
+        <w:rPr>
+          <w:ins w:id="71" w:author="yanni chen" w:date="2019-03-26T14:39:00Z"/>
+        </w:rPr>
+      </w:pPr>
+      <w:ins w:id="72" w:author="yanni chen" w:date="2019-03-26T14:40:00Z">
+        <w:r>
+          <w:t xml:space="preserve">If </w:t>
+        </w:r>
+      </w:ins>
+      <w:ins w:id="73" w:author="yanni chen" w:date="2019-03-26T14:41:00Z">
+        <w:r>
+          <w:t>applying comparative</w:t>
+        </w:r>
+      </w:ins>
+      <w:ins w:id="74" w:author="yanni chen" w:date="2019-03-26T14:42:00Z">
+        <w:r>
+          <w:t xml:space="preserve"> phylogenetic method to analyze </w:t>
+        </w:r>
+      </w:ins>
+      <w:ins w:id="75" w:author="yanni chen" w:date="2019-03-26T14:43:00Z">
+        <w:r>
+          <w:t xml:space="preserve">patterns between </w:t>
+        </w:r>
+      </w:ins>
+      <w:ins w:id="76" w:author="yanni chen" w:date="2019-03-26T14:42:00Z">
+        <w:r>
+          <w:t xml:space="preserve">seed traits and seed germination, then </w:t>
+        </w:r>
+      </w:ins>
+      <w:ins w:id="77" w:author="yanni chen" w:date="2019-03-26T14:43:00Z">
+        <w:r>
+          <w:t>the</w:t>
+        </w:r>
+      </w:ins>
+      <w:ins w:id="78" w:author="yanni chen" w:date="2019-03-26T14:44:00Z">
+        <w:r>
+          <w:t xml:space="preserve"> seed traits could bu</w:t>
+        </w:r>
+      </w:ins>
+      <w:ins w:id="79" w:author="yanni chen" w:date="2019-03-26T14:45:00Z">
+        <w:r>
+          <w:t xml:space="preserve">ild a predict model to predict seed germination. </w:t>
+        </w:r>
+      </w:ins>
+    </w:p>
+    <w:p>
+      <w:pPr>
+        <w:numPr>
+          <w:ilvl w:val="1"/>
+          <w:numId w:val="3"/>
+        </w:numPr>
+        <w:rPr>
+          <w:del w:id="80" w:author="yanni chen" w:date="2019-03-26T14:45:00Z"/>
+        </w:rPr>
+      </w:pPr>
+      <w:del w:id="81" w:author="yanni chen" w:date="2019-03-26T14:45:00Z">
+        <w:r>
+          <w:delText>Whether include phylogenetic information in the analysis of relationship between seed morphology and seed germination rate will be influenced</w:delText>
+        </w:r>
+      </w:del>
     </w:p>
     <w:p>
       <w:pPr>
@@ -108,6 +598,9 @@
           <w:ilvl w:val="1"/>
           <w:numId w:val="3"/>
         </w:numPr>
+        <w:rPr>
+          <w:ins w:id="82" w:author="yanni chen" w:date="2019-03-26T14:45:00Z"/>
+        </w:rPr>
       </w:pPr>
       <w:r>
         <w:t>Test phylogenetic signal in seed morphological measurements</w:t>
@@ -116,12 +609,127 @@
     <w:p>
       <w:pPr>
         <w:numPr>
+          <w:ilvl w:val="2"/>
+          <w:numId w:val="3"/>
+        </w:numPr>
+        <w:rPr>
+          <w:ins w:id="83" w:author="yanni chen" w:date="2019-03-26T14:46:00Z"/>
+          <w:rPrChange w:id="84" w:author="yanni chen" w:date="2019-03-26T14:46:00Z">
+            <w:rPr>
+              <w:ins w:id="85" w:author="yanni chen" w:date="2019-03-26T14:46:00Z"/>
+              <w:rFonts w:ascii="Times" w:hAnsi="Times" w:cs="AppleSystemUIFont"/>
+            </w:rPr>
+          </w:rPrChange>
+        </w:rPr>
+      </w:pPr>
+      <w:proofErr w:type="spellStart"/>
+      <w:ins w:id="86" w:author="yanni chen" w:date="2019-03-26T14:46:00Z">
+        <w:r>
+          <w:rPr>
+            <w:rFonts w:ascii="Times" w:hAnsi="Times" w:cs="AppleSystemUIFont"/>
+          </w:rPr>
+          <w:t>Pagel’s</w:t>
+        </w:r>
+        <w:proofErr w:type="spellEnd"/>
+        <w:r>
+          <w:rPr>
+            <w:rFonts w:ascii="Times" w:hAnsi="Times" w:cs="AppleSystemUIFont"/>
+          </w:rPr>
+          <w:t xml:space="preserve"> lambda </w:t>
+        </w:r>
+      </w:ins>
+    </w:p>
+    <w:p>
+      <w:pPr>
+        <w:numPr>
+          <w:ilvl w:val="2"/>
+          <w:numId w:val="3"/>
+        </w:numPr>
+        <w:pPrChange w:id="87" w:author="yanni chen" w:date="2019-03-26T14:45:00Z">
+          <w:pPr>
+            <w:numPr>
+              <w:ilvl w:val="1"/>
+              <w:numId w:val="3"/>
+            </w:numPr>
+            <w:tabs>
+              <w:tab w:val="num" w:pos="1440"/>
+            </w:tabs>
+            <w:ind w:left="1440" w:hanging="360"/>
+          </w:pPr>
+        </w:pPrChange>
+      </w:pPr>
+      <w:ins w:id="88" w:author="yanni chen" w:date="2019-03-26T14:46:00Z">
+        <w:r>
+          <w:rPr>
+            <w:rFonts w:ascii="Times" w:hAnsi="Times" w:cs="AppleSystemUIFont"/>
+          </w:rPr>
+          <w:t>Blomberg’s K</w:t>
+        </w:r>
+      </w:ins>
+    </w:p>
+    <w:p>
+      <w:pPr>
+        <w:numPr>
           <w:ilvl w:val="1"/>
           <w:numId w:val="3"/>
         </w:numPr>
+        <w:rPr>
+          <w:del w:id="89" w:author="yanni chen" w:date="2019-03-26T14:47:00Z"/>
+        </w:rPr>
       </w:pPr>
       <w:r>
-        <w:t>Build the general linear model of seed morphological data and seed germination rate.</w:t>
+        <w:t xml:space="preserve">Build </w:t>
+      </w:r>
+      <w:ins w:id="90" w:author="yanni chen" w:date="2019-03-26T14:46:00Z">
+        <w:r>
+          <w:t>phylogenetic</w:t>
+        </w:r>
+      </w:ins>
+      <w:del w:id="91" w:author="yanni chen" w:date="2019-03-26T14:46:00Z">
+        <w:r>
+          <w:delText>the</w:delText>
+        </w:r>
+      </w:del>
+      <w:r>
+        <w:t xml:space="preserve"> general linear model </w:t>
+      </w:r>
+      <w:ins w:id="92" w:author="yanni chen" w:date="2019-03-26T14:47:00Z">
+        <w:r>
+          <w:t>for</w:t>
+        </w:r>
+      </w:ins>
+      <w:del w:id="93" w:author="yanni chen" w:date="2019-03-26T14:47:00Z">
+        <w:r>
+          <w:delText>of</w:delText>
+        </w:r>
+      </w:del>
+      <w:r>
+        <w:t xml:space="preserve"> seed </w:t>
+      </w:r>
+      <w:del w:id="94" w:author="yanni chen" w:date="2019-03-26T14:47:00Z">
+        <w:r>
+          <w:delText>morphological data</w:delText>
+        </w:r>
+      </w:del>
+      <w:ins w:id="95" w:author="yanni chen" w:date="2019-03-26T14:47:00Z">
+        <w:r>
+          <w:t>morphology</w:t>
+        </w:r>
+      </w:ins>
+      <w:r>
+        <w:t xml:space="preserve"> and seed </w:t>
+      </w:r>
+      <w:proofErr w:type="spellStart"/>
+      <w:r>
+        <w:t>germination</w:t>
+      </w:r>
+      <w:del w:id="96" w:author="yanni chen" w:date="2019-03-26T14:47:00Z">
+        <w:r>
+          <w:delText xml:space="preserve"> rate</w:delText>
+        </w:r>
+      </w:del>
+      <w:r>
+        <w:t>.</w:t>
       </w:r>
     </w:p>
     <w:p>
@@ -131,9 +739,12 @@
           <w:numId w:val="3"/>
         </w:numPr>
       </w:pPr>
-      <w:r>
-        <w:t>Test the differences between two linear models</w:t>
-      </w:r>
+      <w:del w:id="97" w:author="yanni chen" w:date="2019-03-26T14:47:00Z">
+        <w:r>
+          <w:delText>Test the differences between two linear models</w:delText>
+        </w:r>
+      </w:del>
+      <w:proofErr w:type="spellEnd"/>
     </w:p>
     <w:p>
       <w:pPr>
@@ -141,6 +752,9 @@
           <w:ilvl w:val="0"/>
           <w:numId w:val="3"/>
         </w:numPr>
+        <w:rPr>
+          <w:del w:id="98" w:author="yanni chen" w:date="2019-03-26T14:49:00Z"/>
+        </w:rPr>
       </w:pPr>
       <w:r>
         <w:t>Prediction:</w:t>
@@ -149,13 +763,29 @@
     <w:p>
       <w:pPr>
         <w:numPr>
+          <w:ilvl w:val="0"/>
+          <w:numId w:val="3"/>
+        </w:numPr>
+        <w:rPr>
+          <w:ins w:id="99" w:author="yanni chen" w:date="2019-03-26T14:51:00Z"/>
+        </w:rPr>
+      </w:pPr>
+    </w:p>
+    <w:p>
+      <w:pPr>
+        <w:numPr>
           <w:ilvl w:val="1"/>
           <w:numId w:val="3"/>
         </w:numPr>
-      </w:pPr>
-      <w:r>
-        <w:t>There will be phylogenetic signals in seed morphological measurements</w:t>
-      </w:r>
+        <w:rPr>
+          <w:ins w:id="100" w:author="yanni chen" w:date="2019-03-26T14:52:00Z"/>
+        </w:rPr>
+      </w:pPr>
+      <w:ins w:id="101" w:author="yanni chen" w:date="2019-03-26T14:52:00Z">
+        <w:r>
+          <w:t>Seed morphology in shortgrass prairie species contains phylogenetic signal</w:t>
+        </w:r>
+      </w:ins>
     </w:p>
     <w:p>
       <w:pPr>
@@ -163,14 +793,93 @@
           <w:ilvl w:val="1"/>
           <w:numId w:val="3"/>
         </w:numPr>
-      </w:pPr>
-      <w:r>
-        <w:t>There will be significant differences between two linear models</w:t>
-      </w:r>
-    </w:p>
-    <w:p>
-      <w:pPr>
-        <w:ind w:left="720"/>
+        <w:rPr>
+          <w:ins w:id="102" w:author="yanni chen" w:date="2019-03-26T14:49:00Z"/>
+        </w:rPr>
+        <w:pPrChange w:id="103" w:author="yanni chen" w:date="2019-03-26T14:51:00Z">
+          <w:pPr>
+            <w:numPr>
+              <w:numId w:val="3"/>
+            </w:numPr>
+            <w:tabs>
+              <w:tab w:val="num" w:pos="720"/>
+            </w:tabs>
+            <w:ind w:left="720" w:hanging="360"/>
+          </w:pPr>
+        </w:pPrChange>
+      </w:pPr>
+      <w:ins w:id="104" w:author="yanni chen" w:date="2019-03-26T14:52:00Z">
+        <w:r>
+          <w:t>Seed morphology is weakly correlated with seed germination</w:t>
+        </w:r>
+      </w:ins>
+    </w:p>
+    <w:p>
+      <w:pPr>
+        <w:numPr>
+          <w:ilvl w:val="0"/>
+          <w:numId w:val="6"/>
+        </w:numPr>
+        <w:ind w:left="0"/>
+        <w:rPr>
+          <w:del w:id="105" w:author="yanni chen" w:date="2019-03-26T14:48:00Z"/>
+        </w:rPr>
+        <w:pPrChange w:id="106" w:author="yanni chen" w:date="2019-03-26T14:50:00Z">
+          <w:pPr>
+            <w:numPr>
+              <w:ilvl w:val="1"/>
+              <w:numId w:val="3"/>
+            </w:numPr>
+            <w:tabs>
+              <w:tab w:val="num" w:pos="1440"/>
+            </w:tabs>
+            <w:ind w:left="1440" w:hanging="360"/>
+          </w:pPr>
+        </w:pPrChange>
+      </w:pPr>
+      <w:bookmarkStart w:id="107" w:name="_GoBack"/>
+      <w:bookmarkEnd w:id="107"/>
+      <w:del w:id="108" w:author="yanni chen" w:date="2019-03-26T14:48:00Z">
+        <w:r>
+          <w:delText>There will be phylogenetic signals in seed morphological measurements</w:delText>
+        </w:r>
+      </w:del>
+    </w:p>
+    <w:p>
+      <w:pPr>
+        <w:numPr>
+          <w:ilvl w:val="0"/>
+          <w:numId w:val="3"/>
+        </w:numPr>
+        <w:rPr>
+          <w:del w:id="109" w:author="yanni chen" w:date="2019-03-26T14:49:00Z"/>
+        </w:rPr>
+        <w:pPrChange w:id="110" w:author="yanni chen" w:date="2019-03-26T14:50:00Z">
+          <w:pPr>
+            <w:numPr>
+              <w:ilvl w:val="1"/>
+              <w:numId w:val="3"/>
+            </w:numPr>
+            <w:tabs>
+              <w:tab w:val="num" w:pos="1440"/>
+            </w:tabs>
+            <w:ind w:left="1440" w:hanging="360"/>
+          </w:pPr>
+        </w:pPrChange>
+      </w:pPr>
+      <w:del w:id="111" w:author="yanni chen" w:date="2019-03-26T14:49:00Z">
+        <w:r>
+          <w:delText>There will be significant differences between two linear models</w:delText>
+        </w:r>
+      </w:del>
+    </w:p>
+    <w:p>
+      <w:pPr>
+        <w:pPrChange w:id="112" w:author="yanni chen" w:date="2019-03-26T14:49:00Z">
+          <w:pPr>
+            <w:ind w:left="720"/>
+          </w:pPr>
+        </w:pPrChange>
       </w:pPr>
     </w:p>
     <w:p/>
@@ -184,6 +893,7 @@
         </w:rPr>
       </w:pPr>
       <w:r>
+        <w:lastRenderedPageBreak/>
         <w:br w:type="page"/>
       </w:r>
     </w:p>
@@ -273,8 +983,6 @@
       <w:pPr>
         <w:pStyle w:val="Heading1"/>
       </w:pPr>
-      <w:bookmarkStart w:id="0" w:name="_GoBack"/>
-      <w:bookmarkEnd w:id="0"/>
       <w:r>
         <w:lastRenderedPageBreak/>
         <w:t>Citation</w:t>
@@ -436,6 +1144,119 @@
     </w:lvl>
   </w:abstractNum>
   <w:abstractNum w:abstractNumId="1" w15:restartNumberingAfterBreak="0">
+    <w:nsid w:val="2749590A"/>
+    <w:multiLevelType w:val="hybridMultilevel"/>
+    <w:tmpl w:val="2F84412A"/>
+    <w:lvl w:ilvl="0" w:tplc="04090001">
+      <w:start w:val="1"/>
+      <w:numFmt w:val="bullet"/>
+      <w:lvlText w:val=""/>
+      <w:lvlJc w:val="left"/>
+      <w:pPr>
+        <w:ind w:left="2160" w:hanging="360"/>
+      </w:pPr>
+      <w:rPr>
+        <w:rFonts w:ascii="Symbol" w:hAnsi="Symbol" w:hint="default"/>
+      </w:rPr>
+    </w:lvl>
+    <w:lvl w:ilvl="1" w:tplc="04090003" w:tentative="1">
+      <w:start w:val="1"/>
+      <w:numFmt w:val="bullet"/>
+      <w:lvlText w:val="o"/>
+      <w:lvlJc w:val="left"/>
+      <w:pPr>
+        <w:ind w:left="2880" w:hanging="360"/>
+      </w:pPr>
+      <w:rPr>
+        <w:rFonts w:ascii="Courier New" w:hAnsi="Courier New" w:cs="Courier New" w:hint="default"/>
+      </w:rPr>
+    </w:lvl>
+    <w:lvl w:ilvl="2" w:tplc="04090005" w:tentative="1">
+      <w:start w:val="1"/>
+      <w:numFmt w:val="bullet"/>
+      <w:lvlText w:val=""/>
+      <w:lvlJc w:val="left"/>
+      <w:pPr>
+        <w:ind w:left="3600" w:hanging="360"/>
+      </w:pPr>
+      <w:rPr>
+        <w:rFonts w:ascii="Wingdings" w:hAnsi="Wingdings" w:hint="default"/>
+      </w:rPr>
+    </w:lvl>
+    <w:lvl w:ilvl="3" w:tplc="04090001" w:tentative="1">
+      <w:start w:val="1"/>
+      <w:numFmt w:val="bullet"/>
+      <w:lvlText w:val=""/>
+      <w:lvlJc w:val="left"/>
+      <w:pPr>
+        <w:ind w:left="4320" w:hanging="360"/>
+      </w:pPr>
+      <w:rPr>
+        <w:rFonts w:ascii="Symbol" w:hAnsi="Symbol" w:hint="default"/>
+      </w:rPr>
+    </w:lvl>
+    <w:lvl w:ilvl="4" w:tplc="04090003" w:tentative="1">
+      <w:start w:val="1"/>
+      <w:numFmt w:val="bullet"/>
+      <w:lvlText w:val="o"/>
+      <w:lvlJc w:val="left"/>
+      <w:pPr>
+        <w:ind w:left="5040" w:hanging="360"/>
+      </w:pPr>
+      <w:rPr>
+        <w:rFonts w:ascii="Courier New" w:hAnsi="Courier New" w:cs="Courier New" w:hint="default"/>
+      </w:rPr>
+    </w:lvl>
+    <w:lvl w:ilvl="5" w:tplc="04090005" w:tentative="1">
+      <w:start w:val="1"/>
+      <w:numFmt w:val="bullet"/>
+      <w:lvlText w:val=""/>
+      <w:lvlJc w:val="left"/>
+      <w:pPr>
+        <w:ind w:left="5760" w:hanging="360"/>
+      </w:pPr>
+      <w:rPr>
+        <w:rFonts w:ascii="Wingdings" w:hAnsi="Wingdings" w:hint="default"/>
+      </w:rPr>
+    </w:lvl>
+    <w:lvl w:ilvl="6" w:tplc="04090001" w:tentative="1">
+      <w:start w:val="1"/>
+      <w:numFmt w:val="bullet"/>
+      <w:lvlText w:val=""/>
+      <w:lvlJc w:val="left"/>
+      <w:pPr>
+        <w:ind w:left="6480" w:hanging="360"/>
+      </w:pPr>
+      <w:rPr>
+        <w:rFonts w:ascii="Symbol" w:hAnsi="Symbol" w:hint="default"/>
+      </w:rPr>
+    </w:lvl>
+    <w:lvl w:ilvl="7" w:tplc="04090003" w:tentative="1">
+      <w:start w:val="1"/>
+      <w:numFmt w:val="bullet"/>
+      <w:lvlText w:val="o"/>
+      <w:lvlJc w:val="left"/>
+      <w:pPr>
+        <w:ind w:left="7200" w:hanging="360"/>
+      </w:pPr>
+      <w:rPr>
+        <w:rFonts w:ascii="Courier New" w:hAnsi="Courier New" w:cs="Courier New" w:hint="default"/>
+      </w:rPr>
+    </w:lvl>
+    <w:lvl w:ilvl="8" w:tplc="04090005" w:tentative="1">
+      <w:start w:val="1"/>
+      <w:numFmt w:val="bullet"/>
+      <w:lvlText w:val=""/>
+      <w:lvlJc w:val="left"/>
+      <w:pPr>
+        <w:ind w:left="7920" w:hanging="360"/>
+      </w:pPr>
+      <w:rPr>
+        <w:rFonts w:ascii="Wingdings" w:hAnsi="Wingdings" w:hint="default"/>
+      </w:rPr>
+    </w:lvl>
+  </w:abstractNum>
+  <w:abstractNum w:abstractNumId="2" w15:restartNumberingAfterBreak="0">
     <w:nsid w:val="30F739C5"/>
     <w:multiLevelType w:val="hybridMultilevel"/>
     <w:tmpl w:val="EF66C54C"/>
@@ -574,7 +1395,7 @@
       </w:rPr>
     </w:lvl>
   </w:abstractNum>
-  <w:abstractNum w:abstractNumId="2" w15:restartNumberingAfterBreak="0">
+  <w:abstractNum w:abstractNumId="3" w15:restartNumberingAfterBreak="0">
     <w:nsid w:val="48F1146B"/>
     <w:multiLevelType w:val="hybridMultilevel"/>
     <w:tmpl w:val="111A6A72"/>
@@ -608,7 +1429,7 @@
         <w:rFonts w:ascii="Arial" w:hAnsi="Arial" w:hint="default"/>
       </w:rPr>
     </w:lvl>
-    <w:lvl w:ilvl="2" w:tplc="722C6466" w:tentative="1">
+    <w:lvl w:ilvl="2" w:tplc="722C6466">
       <w:start w:val="1"/>
       <w:numFmt w:val="bullet"/>
       <w:lvlText w:val="•"/>
@@ -714,7 +1535,7 @@
       </w:rPr>
     </w:lvl>
   </w:abstractNum>
-  <w:abstractNum w:abstractNumId="3" w15:restartNumberingAfterBreak="0">
+  <w:abstractNum w:abstractNumId="4" w15:restartNumberingAfterBreak="0">
     <w:nsid w:val="51E62EEF"/>
     <w:multiLevelType w:val="hybridMultilevel"/>
     <w:tmpl w:val="A34AFB38"/>
@@ -748,7 +1569,7 @@
         <w:rFonts w:ascii="Arial" w:hAnsi="Arial" w:hint="default"/>
       </w:rPr>
     </w:lvl>
-    <w:lvl w:ilvl="2" w:tplc="B644BCCE" w:tentative="1">
+    <w:lvl w:ilvl="2" w:tplc="B644BCCE">
       <w:start w:val="1"/>
       <w:numFmt w:val="bullet"/>
       <w:lvlText w:val="•"/>
@@ -854,7 +1675,7 @@
       </w:rPr>
     </w:lvl>
   </w:abstractNum>
-  <w:abstractNum w:abstractNumId="4" w15:restartNumberingAfterBreak="0">
+  <w:abstractNum w:abstractNumId="5" w15:restartNumberingAfterBreak="0">
     <w:nsid w:val="7BC041A8"/>
     <w:multiLevelType w:val="hybridMultilevel"/>
     <w:tmpl w:val="23528204"/>
@@ -887,7 +1708,7 @@
         <w:rFonts w:ascii="Arial" w:hAnsi="Arial" w:hint="default"/>
       </w:rPr>
     </w:lvl>
-    <w:lvl w:ilvl="2" w:tplc="59CAED94" w:tentative="1">
+    <w:lvl w:ilvl="2" w:tplc="59CAED94">
       <w:start w:val="1"/>
       <w:numFmt w:val="bullet"/>
       <w:lvlText w:val="•"/>
@@ -994,21 +1815,32 @@
     </w:lvl>
   </w:abstractNum>
   <w:num w:numId="1">
-    <w:abstractNumId w:val="2"/>
+    <w:abstractNumId w:val="3"/>
   </w:num>
   <w:num w:numId="2">
-    <w:abstractNumId w:val="3"/>
+    <w:abstractNumId w:val="4"/>
   </w:num>
   <w:num w:numId="3">
-    <w:abstractNumId w:val="4"/>
+    <w:abstractNumId w:val="5"/>
   </w:num>
   <w:num w:numId="4">
-    <w:abstractNumId w:val="1"/>
+    <w:abstractNumId w:val="2"/>
   </w:num>
   <w:num w:numId="5">
     <w:abstractNumId w:val="0"/>
   </w:num>
+  <w:num w:numId="6">
+    <w:abstractNumId w:val="1"/>
+  </w:num>
 </w:numbering>
+</file>
+
+<file path=word/people.xml><?xml version="1.0" encoding="utf-8"?>
+<w15:people xmlns:wpc="http://schemas.microsoft.com/office/word/2010/wordprocessingCanvas" xmlns:cx="http://schemas.microsoft.com/office/drawing/2014/chartex" xmlns:cx1="http://schemas.microsoft.com/office/drawing/2015/9/8/chartex" xmlns:cx2="http://schemas.microsoft.com/office/drawing/2015/10/21/chartex" xmlns:cx3="http://schemas.microsoft.com/office/drawing/2016/5/9/chartex" xmlns:cx4="http://schemas.microsoft.com/office/drawing/2016/5/10/chartex" xmlns:cx5="http://schemas.microsoft.com/office/drawing/2016/5/11/chartex" xmlns:cx6="http://schemas.microsoft.com/office/drawing/2016/5/12/chartex" xmlns:cx7="http://schemas.microsoft.com/office/drawing/2016/5/13/chartex" xmlns:cx8="http://schemas.microsoft.com/office/drawing/2016/5/14/chartex" xmlns:mc="http://schemas.openxmlformats.org/markup-compatibility/2006" xmlns:aink="http://schemas.microsoft.com/office/drawing/2016/ink" xmlns:am3d="http://schemas.microsoft.com/office/drawing/2017/model3d" xmlns:o="urn:schemas-microsoft-com:office:office" xmlns:r="http://schemas.openxmlformats.org/officeDocument/2006/relationships" xmlns:m="http://schemas.openxmlformats.org/officeDocument/2006/math" xmlns:v="urn:schemas-microsoft-com:vml" xmlns:wp14="http://schemas.microsoft.com/office/word/2010/wordprocessingDrawing" xmlns:wp="http://schemas.openxmlformats.org/drawingml/2006/wordprocessingDrawing" xmlns:w10="urn:schemas-microsoft-com:office:word" xmlns:w="http://schemas.openxmlformats.org/wordprocessingml/2006/main" xmlns:w14="http://schemas.microsoft.com/office/word/2010/wordml" xmlns:w15="http://schemas.microsoft.com/office/word/2012/wordml" xmlns:w16cid="http://schemas.microsoft.com/office/word/2016/wordml/cid" xmlns:w16se="http://schemas.microsoft.com/office/word/2015/wordml/symex" xmlns:wpg="http://schemas.microsoft.com/office/word/2010/wordprocessingGroup" xmlns:wpi="http://schemas.microsoft.com/office/word/2010/wordprocessingInk" xmlns:wne="http://schemas.microsoft.com/office/word/2006/wordml" xmlns:wps="http://schemas.microsoft.com/office/word/2010/wordprocessingShape" mc:Ignorable="w14 w15 w16se w16cid wp14">
+  <w15:person w15:author="yanni chen">
+    <w15:presenceInfo w15:providerId="Windows Live" w15:userId="78004ff76daa3fec"/>
+  </w15:person>
+</w15:people>
 </file>
 
 <file path=word/styles.xml><?xml version="1.0" encoding="utf-8"?>
@@ -1452,6 +2284,7 @@
   <w:style w:type="character" w:default="1" w:styleId="DefaultParagraphFont">
     <w:name w:val="Default Paragraph Font"/>
     <w:uiPriority w:val="1"/>
+    <w:semiHidden/>
     <w:unhideWhenUsed/>
   </w:style>
   <w:style w:type="table" w:default="1" w:styleId="TableNormal">
@@ -1500,6 +2333,44 @@
       <w:sz w:val="26"/>
       <w:szCs w:val="26"/>
     </w:rPr>
+  </w:style>
+  <w:style w:type="paragraph" w:styleId="BalloonText">
+    <w:name w:val="Balloon Text"/>
+    <w:basedOn w:val="Normal"/>
+    <w:link w:val="BalloonTextChar"/>
+    <w:uiPriority w:val="99"/>
+    <w:semiHidden/>
+    <w:unhideWhenUsed/>
+    <w:rsid w:val="00190E0D"/>
+    <w:rPr>
+      <w:rFonts w:ascii="Times New Roman" w:hAnsi="Times New Roman" w:cs="Times New Roman"/>
+      <w:sz w:val="18"/>
+      <w:szCs w:val="18"/>
+    </w:rPr>
+  </w:style>
+  <w:style w:type="character" w:customStyle="1" w:styleId="BalloonTextChar">
+    <w:name w:val="Balloon Text Char"/>
+    <w:basedOn w:val="DefaultParagraphFont"/>
+    <w:link w:val="BalloonText"/>
+    <w:uiPriority w:val="99"/>
+    <w:semiHidden/>
+    <w:rsid w:val="00190E0D"/>
+    <w:rPr>
+      <w:rFonts w:ascii="Times New Roman" w:hAnsi="Times New Roman" w:cs="Times New Roman"/>
+      <w:sz w:val="18"/>
+      <w:szCs w:val="18"/>
+    </w:rPr>
+  </w:style>
+  <w:style w:type="paragraph" w:styleId="ListParagraph">
+    <w:name w:val="List Paragraph"/>
+    <w:basedOn w:val="Normal"/>
+    <w:uiPriority w:val="34"/>
+    <w:qFormat/>
+    <w:rsid w:val="00346D7F"/>
+    <w:pPr>
+      <w:ind w:left="720"/>
+      <w:contextualSpacing/>
+    </w:pPr>
   </w:style>
 </w:styles>
 </file>

</xml_diff>